<commit_message>
Review Produce a chartering report
</commit_message>
<xml_diff>
--- a/reports/Group/Chartering Report.docx
+++ b/reports/Group/Chartering Report.docx
@@ -1,6 +1,6 @@
 
 <file path=word/document.xml><?xml version="1.0" encoding="utf-8"?>
-<w:document xmlns:wpc="http://schemas.microsoft.com/office/word/2010/wordprocessingCanvas" xmlns:cx="http://schemas.microsoft.com/office/drawing/2014/chartex" xmlns:cx1="http://schemas.microsoft.com/office/drawing/2015/9/8/chartex" xmlns:cx2="http://schemas.microsoft.com/office/drawing/2015/10/21/chartex" xmlns:cx3="http://schemas.microsoft.com/office/drawing/2016/5/9/chartex" xmlns:cx4="http://schemas.microsoft.com/office/drawing/2016/5/10/chartex" xmlns:cx5="http://schemas.microsoft.com/office/drawing/2016/5/11/chartex" xmlns:cx6="http://schemas.microsoft.com/office/drawing/2016/5/12/chartex" xmlns:cx7="http://schemas.microsoft.com/office/drawing/2016/5/13/chartex" xmlns:cx8="http://schemas.microsoft.com/office/drawing/2016/5/14/chartex" xmlns:mc="http://schemas.openxmlformats.org/markup-compatibility/2006" xmlns:aink="http://schemas.microsoft.com/office/drawing/2016/ink" xmlns:am3d="http://schemas.microsoft.com/office/drawing/2017/model3d" xmlns:o="urn:schemas-microsoft-com:office:office" xmlns:oel="http://schemas.microsoft.com/office/2019/extlst" xmlns:r="http://schemas.openxmlformats.org/officeDocument/2006/relationships" xmlns:m="http://schemas.openxmlformats.org/officeDocument/2006/math" xmlns:v="urn:schemas-microsoft-com:vml" xmlns:wp14="http://schemas.microsoft.com/office/word/2010/wordprocessingDrawing" xmlns:wp="http://schemas.openxmlformats.org/drawingml/2006/wordprocessingDrawing" xmlns:w10="urn:schemas-microsoft-com:office:word" xmlns:w="http://schemas.openxmlformats.org/wordprocessingml/2006/main" xmlns:w14="http://schemas.microsoft.com/office/word/2010/wordml" xmlns:w15="http://schemas.microsoft.com/office/word/2012/wordml" xmlns:w16cex="http://schemas.microsoft.com/office/word/2018/wordml/cex" xmlns:w16cid="http://schemas.microsoft.com/office/word/2016/wordml/cid" xmlns:w16="http://schemas.microsoft.com/office/word/2018/wordml" xmlns:w16du="http://schemas.microsoft.com/office/word/2023/wordml/word16du" xmlns:w16sdtdh="http://schemas.microsoft.com/office/word/2020/wordml/sdtdatahash" xmlns:w16sdtfl="http://schemas.microsoft.com/office/word/2024/wordml/sdtformatlock" xmlns:w16se="http://schemas.microsoft.com/office/word/2015/wordml/symex" xmlns:wpg="http://schemas.microsoft.com/office/word/2010/wordprocessingGroup" xmlns:wpi="http://schemas.microsoft.com/office/word/2010/wordprocessingInk" xmlns:wne="http://schemas.microsoft.com/office/word/2006/wordml" xmlns:wps="http://schemas.microsoft.com/office/word/2010/wordprocessingShape" xmlns:a="http://schemas.openxmlformats.org/drawingml/2006/main" xmlns:pic="http://schemas.openxmlformats.org/drawingml/2006/picture" xmlns:a14="http://schemas.microsoft.com/office/drawing/2010/main" mc:Ignorable="w14 w15 w16se w16cid w16 w16cex w16sdtdh w16sdtfl w16du wp14">
+<w:document xmlns:wpc="http://schemas.microsoft.com/office/word/2010/wordprocessingCanvas" xmlns:cx="http://schemas.microsoft.com/office/drawing/2014/chartex" xmlns:cx1="http://schemas.microsoft.com/office/drawing/2015/9/8/chartex" xmlns:cx2="http://schemas.microsoft.com/office/drawing/2015/10/21/chartex" xmlns:cx3="http://schemas.microsoft.com/office/drawing/2016/5/9/chartex" xmlns:cx4="http://schemas.microsoft.com/office/drawing/2016/5/10/chartex" xmlns:cx5="http://schemas.microsoft.com/office/drawing/2016/5/11/chartex" xmlns:cx6="http://schemas.microsoft.com/office/drawing/2016/5/12/chartex" xmlns:cx7="http://schemas.microsoft.com/office/drawing/2016/5/13/chartex" xmlns:cx8="http://schemas.microsoft.com/office/drawing/2016/5/14/chartex" xmlns:mc="http://schemas.openxmlformats.org/markup-compatibility/2006" xmlns:aink="http://schemas.microsoft.com/office/drawing/2016/ink" xmlns:am3d="http://schemas.microsoft.com/office/drawing/2017/model3d" xmlns:o="urn:schemas-microsoft-com:office:office" xmlns:oel="http://schemas.microsoft.com/office/2019/extlst" xmlns:r="http://schemas.openxmlformats.org/officeDocument/2006/relationships" xmlns:m="http://schemas.openxmlformats.org/officeDocument/2006/math" xmlns:v="urn:schemas-microsoft-com:vml" xmlns:wp14="http://schemas.microsoft.com/office/word/2010/wordprocessingDrawing" xmlns:wp="http://schemas.openxmlformats.org/drawingml/2006/wordprocessingDrawing" xmlns:w10="urn:schemas-microsoft-com:office:word" xmlns:w="http://schemas.openxmlformats.org/wordprocessingml/2006/main" xmlns:w14="http://schemas.microsoft.com/office/word/2010/wordml" xmlns:w15="http://schemas.microsoft.com/office/word/2012/wordml" xmlns:w16cex="http://schemas.microsoft.com/office/word/2018/wordml/cex" xmlns:w16cid="http://schemas.microsoft.com/office/word/2016/wordml/cid" xmlns:w16="http://schemas.microsoft.com/office/word/2018/wordml" xmlns:w16du="http://schemas.microsoft.com/office/word/2023/wordml/word16du" xmlns:w16sdtdh="http://schemas.microsoft.com/office/word/2020/wordml/sdtdatahash" xmlns:w16sdtfl="http://schemas.microsoft.com/office/word/2024/wordml/sdtformatlock" xmlns:w16se="http://schemas.microsoft.com/office/word/2015/wordml/symex" xmlns:wpg="http://schemas.microsoft.com/office/word/2010/wordprocessingGroup" xmlns:wpi="http://schemas.microsoft.com/office/word/2010/wordprocessingInk" xmlns:wne="http://schemas.microsoft.com/office/word/2006/wordml" xmlns:wps="http://schemas.microsoft.com/office/word/2010/wordprocessingShape" mc:Ignorable="w14 w15 w16se w16cid w16 w16cex w16sdtdh w16sdtfl w16du wp14">
   <w:body>
     <w:p>
       <w:pPr>
@@ -24,48 +24,58 @@
     </w:p>
     <w:p>
       <w:r>
-        <w:t>We used the recruiting tool of the subject´s forum. The manager posted an announcement to recruit a new team of members to work for the project.</w:t>
-      </w:r>
-      <w:r>
-        <w:t xml:space="preserve"> The developers requested applying and the manager approved them, after checking their project objective were like the manager´s, by adding them to the group.</w:t>
+        <w:t>We used the recruiting tool of the subject´s forum. The manager posted an announcement to recruit a new team of members to work for the project. The developers requested applying and the manager approved them, after checking their objective were like the manager´s, by adding them to the group.</w:t>
       </w:r>
     </w:p>
     <w:p>
-      <w:r>
-        <w:rPr/>
+      <w:pPr>
+        <w:rPr>
+          <w:lang w:val="es-ES"/>
+        </w:rPr>
+      </w:pPr>
+      <w:r>
+        <w:rPr>
+          <w:lang w:val="es-ES"/>
+        </w:rPr>
         <w:t xml:space="preserve">Nieto Córdoba, Pablo / </w:t>
       </w:r>
-      <w:hyperlink r:id="Rf9f2e91abd464ecb">
+      <w:hyperlink r:id="rId7">
         <w:r>
           <w:rPr>
             <w:rStyle w:val="Hipervnculo"/>
+            <w:lang w:val="es-ES"/>
           </w:rPr>
           <w:t>pabniecor@alum.us.es</w:t>
         </w:r>
       </w:hyperlink>
       <w:r>
-        <w:rPr/>
+        <w:rPr>
+          <w:lang w:val="es-ES"/>
+        </w:rPr>
         <w:t xml:space="preserve"> / </w:t>
       </w:r>
       <w:r>
+        <w:rPr>
+          <w:noProof/>
+        </w:rPr>
         <w:drawing>
-          <wp:inline wp14:editId="4192BF37" wp14:anchorId="7E8EBD8F">
+          <wp:inline distT="0" distB="0" distL="0" distR="0" wp14:anchorId="7E8EBD8F" wp14:editId="25D399C3">
             <wp:extent cx="788961" cy="935182"/>
             <wp:effectExtent l="0" t="0" r="0" b="0"/>
-            <wp:docPr id="1191794318" name="Imagen 1" title=""/>
+            <wp:docPr id="1191794318" name="Imagen 1"/>
             <wp:cNvGraphicFramePr>
-              <a:graphicFrameLocks noChangeAspect="1"/>
+              <a:graphicFrameLocks xmlns:a="http://schemas.openxmlformats.org/drawingml/2006/main" noChangeAspect="1"/>
             </wp:cNvGraphicFramePr>
-            <a:graphic>
+            <a:graphic xmlns:a="http://schemas.openxmlformats.org/drawingml/2006/main">
               <a:graphicData uri="http://schemas.openxmlformats.org/drawingml/2006/picture">
-                <pic:pic>
+                <pic:pic xmlns:pic="http://schemas.openxmlformats.org/drawingml/2006/picture">
                   <pic:nvPicPr>
                     <pic:cNvPr id="0" name="Imagen 1"/>
                     <pic:cNvPicPr/>
                   </pic:nvPicPr>
                   <pic:blipFill>
-                    <a:blip r:embed="Rf6624ef089ca443c">
-                      <a:extLst xmlns:a="http://schemas.openxmlformats.org/drawingml/2006/main">
+                    <a:blip r:embed="rId8" cstate="print">
+                      <a:extLst>
                         <a:ext uri="{28A0092B-C50C-407E-A947-70E740481C1C}">
                           <a14:useLocalDpi xmlns:a14="http://schemas.microsoft.com/office/drawing/2010/main" val="0"/>
                         </a:ext>
@@ -76,7 +86,7 @@
                     </a:stretch>
                   </pic:blipFill>
                   <pic:spPr>
-                    <a:xfrm rot="0" flipH="0" flipV="0">
+                    <a:xfrm>
                       <a:off x="0" y="0"/>
                       <a:ext cx="788961" cy="935182"/>
                     </a:xfrm>
@@ -92,43 +102,56 @@
       </w:r>
     </w:p>
     <w:p>
-      <w:r>
-        <w:rPr/>
+      <w:pPr>
+        <w:rPr>
+          <w:lang w:val="es-ES"/>
+        </w:rPr>
+      </w:pPr>
+      <w:r>
+        <w:rPr>
+          <w:lang w:val="es-ES"/>
+        </w:rPr>
         <w:t xml:space="preserve">Román Jiménez, Darío / </w:t>
       </w:r>
-      <w:hyperlink r:id="R8ed6b7a8786e4932">
+      <w:hyperlink r:id="rId9">
         <w:r>
           <w:rPr>
             <w:rStyle w:val="Hipervnculo"/>
+            <w:lang w:val="es-ES"/>
           </w:rPr>
           <w:t>darromjim@alum.us.es</w:t>
         </w:r>
       </w:hyperlink>
       <w:r>
-        <w:rPr/>
+        <w:rPr>
+          <w:lang w:val="es-ES"/>
+        </w:rPr>
         <w:t xml:space="preserve"> / </w:t>
       </w:r>
       <w:r>
+        <w:rPr>
+          <w:noProof/>
+        </w:rPr>
         <w:drawing>
-          <wp:inline wp14:editId="3795F549" wp14:anchorId="4AA7730E">
+          <wp:inline distT="0" distB="0" distL="0" distR="0" wp14:anchorId="4AA7730E" wp14:editId="3795F549">
             <wp:extent cx="793538" cy="985911"/>
             <wp:effectExtent l="0" t="0" r="0" b="0"/>
-            <wp:docPr id="1488273011" name="" title="Insertando imagen..."/>
+            <wp:docPr id="1488273011" name="Imagen 1488273011" title="Insertando imagen..."/>
             <wp:cNvGraphicFramePr>
-              <a:graphicFrameLocks noChangeAspect="1"/>
+              <a:graphicFrameLocks xmlns:a="http://schemas.openxmlformats.org/drawingml/2006/main" noChangeAspect="1"/>
             </wp:cNvGraphicFramePr>
-            <a:graphic>
+            <a:graphic xmlns:a="http://schemas.openxmlformats.org/drawingml/2006/main">
               <a:graphicData uri="http://schemas.openxmlformats.org/drawingml/2006/picture">
-                <pic:pic>
+                <pic:pic xmlns:pic="http://schemas.openxmlformats.org/drawingml/2006/picture">
                   <pic:nvPicPr>
                     <pic:cNvPr id="0" name=""/>
                     <pic:cNvPicPr/>
                   </pic:nvPicPr>
                   <pic:blipFill>
-                    <a:blip r:embed="R1fa795b6b9654111">
+                    <a:blip r:embed="rId10">
                       <a:extLst>
-                        <a:ext xmlns:a="http://schemas.openxmlformats.org/drawingml/2006/main" uri="{28A0092B-C50C-407E-A947-70E740481C1C}">
-                          <a14:useLocalDpi val="0"/>
+                        <a:ext uri="{28A0092B-C50C-407E-A947-70E740481C1C}">
+                          <a14:useLocalDpi xmlns:a14="http://schemas.microsoft.com/office/drawing/2010/main" val="0"/>
                         </a:ext>
                       </a:extLst>
                     </a:blip>
@@ -153,43 +176,56 @@
       </w:r>
     </w:p>
     <w:p>
-      <w:r>
-        <w:rPr/>
+      <w:pPr>
+        <w:rPr>
+          <w:lang w:val="es-ES"/>
+        </w:rPr>
+      </w:pPr>
+      <w:r>
+        <w:rPr>
+          <w:lang w:val="es-ES"/>
+        </w:rPr>
         <w:t xml:space="preserve">Granado Oliva, Samuel / </w:t>
       </w:r>
-      <w:hyperlink r:id="Rc806c60fd9b34011">
+      <w:hyperlink r:id="rId11">
         <w:r>
           <w:rPr>
             <w:rStyle w:val="Hipervnculo"/>
+            <w:lang w:val="es-ES"/>
           </w:rPr>
           <w:t>samgraoli@alum.us.es</w:t>
         </w:r>
       </w:hyperlink>
       <w:r>
-        <w:rPr/>
+        <w:rPr>
+          <w:lang w:val="es-ES"/>
+        </w:rPr>
         <w:t xml:space="preserve"> / </w:t>
       </w:r>
       <w:r>
+        <w:rPr>
+          <w:noProof/>
+        </w:rPr>
         <w:drawing>
-          <wp:inline wp14:editId="76612216" wp14:anchorId="035000BD">
+          <wp:inline distT="0" distB="0" distL="0" distR="0" wp14:anchorId="035000BD" wp14:editId="76612216">
             <wp:extent cx="819300" cy="1019362"/>
             <wp:effectExtent l="0" t="0" r="0" b="0"/>
-            <wp:docPr id="1059128251" name="" title=""/>
+            <wp:docPr id="1059128251" name="Imagen 1059128251"/>
             <wp:cNvGraphicFramePr>
-              <a:graphicFrameLocks noChangeAspect="1"/>
+              <a:graphicFrameLocks xmlns:a="http://schemas.openxmlformats.org/drawingml/2006/main" noChangeAspect="1"/>
             </wp:cNvGraphicFramePr>
-            <a:graphic>
+            <a:graphic xmlns:a="http://schemas.openxmlformats.org/drawingml/2006/main">
               <a:graphicData uri="http://schemas.openxmlformats.org/drawingml/2006/picture">
-                <pic:pic>
+                <pic:pic xmlns:pic="http://schemas.openxmlformats.org/drawingml/2006/picture">
                   <pic:nvPicPr>
                     <pic:cNvPr id="0" name=""/>
                     <pic:cNvPicPr/>
                   </pic:nvPicPr>
                   <pic:blipFill>
-                    <a:blip r:embed="Rcca3e28610c74dde">
+                    <a:blip r:embed="rId12">
                       <a:extLst>
-                        <a:ext xmlns:a="http://schemas.openxmlformats.org/drawingml/2006/main" uri="{28A0092B-C50C-407E-A947-70E740481C1C}">
-                          <a14:useLocalDpi val="0"/>
+                        <a:ext uri="{28A0092B-C50C-407E-A947-70E740481C1C}">
+                          <a14:useLocalDpi xmlns:a14="http://schemas.microsoft.com/office/drawing/2010/main" val="0"/>
                         </a:ext>
                       </a:extLst>
                     </a:blip>
@@ -215,7 +251,9 @@
     </w:p>
     <w:p>
       <w:pPr>
-        <w:pStyle w:val="Normal"/>
+        <w:rPr>
+          <w:lang w:val="es-ES"/>
+        </w:rPr>
       </w:pPr>
       <w:r>
         <w:rPr>
@@ -223,20 +261,13 @@
         </w:rPr>
         <w:t xml:space="preserve">Jiménez de la Fuente, Antonio Luis / </w:t>
       </w:r>
-      <w:hyperlink r:id="Rae8ec706731a496e">
+      <w:hyperlink r:id="rId13">
         <w:r>
           <w:rPr>
             <w:rStyle w:val="Hipervnculo"/>
             <w:lang w:val="es-ES"/>
           </w:rPr>
-          <w:t>antjimde</w:t>
-        </w:r>
-        <w:r>
-          <w:rPr>
-            <w:rStyle w:val="Hipervnculo"/>
-            <w:lang w:val="es-ES"/>
-          </w:rPr>
-          <w:t>@alum.us.es</w:t>
+          <w:t>antjimde@alum.us.es</w:t>
         </w:r>
       </w:hyperlink>
       <w:r>
@@ -258,26 +289,29 @@
         <w:t xml:space="preserve"> </w:t>
       </w:r>
       <w:r>
+        <w:rPr>
+          <w:noProof/>
+        </w:rPr>
         <w:drawing>
-          <wp:inline wp14:editId="7D862A10" wp14:anchorId="50159366">
+          <wp:inline distT="0" distB="0" distL="0" distR="0" wp14:anchorId="50159366" wp14:editId="1FA3782A">
             <wp:extent cx="849388" cy="972935"/>
             <wp:effectExtent l="0" t="0" r="0" b="0"/>
-            <wp:docPr id="2082313380" name="" title=""/>
+            <wp:docPr id="2082313380" name="Imagen 2082313380"/>
             <wp:cNvGraphicFramePr>
-              <a:graphicFrameLocks noChangeAspect="1"/>
+              <a:graphicFrameLocks xmlns:a="http://schemas.openxmlformats.org/drawingml/2006/main" noChangeAspect="1"/>
             </wp:cNvGraphicFramePr>
-            <a:graphic>
+            <a:graphic xmlns:a="http://schemas.openxmlformats.org/drawingml/2006/main">
               <a:graphicData uri="http://schemas.openxmlformats.org/drawingml/2006/picture">
-                <pic:pic>
+                <pic:pic xmlns:pic="http://schemas.openxmlformats.org/drawingml/2006/picture">
                   <pic:nvPicPr>
                     <pic:cNvPr id="0" name=""/>
                     <pic:cNvPicPr/>
                   </pic:nvPicPr>
                   <pic:blipFill>
-                    <a:blip r:embed="R3c6238ca8cc04bc5">
+                    <a:blip r:embed="rId14" cstate="print">
                       <a:extLst>
-                        <a:ext xmlns:a="http://schemas.openxmlformats.org/drawingml/2006/main" uri="{28A0092B-C50C-407E-A947-70E740481C1C}">
-                          <a14:useLocalDpi val="0"/>
+                        <a:ext uri="{28A0092B-C50C-407E-A947-70E740481C1C}">
+                          <a14:useLocalDpi xmlns:a14="http://schemas.microsoft.com/office/drawing/2010/main" val="0"/>
                         </a:ext>
                       </a:extLst>
                     </a:blip>
@@ -302,47 +336,62 @@
       </w:r>
     </w:p>
     <w:p>
-      <w:r>
-        <w:rPr/>
+      <w:pPr>
+        <w:rPr>
+          <w:lang w:val="es-ES"/>
+        </w:rPr>
+      </w:pPr>
+      <w:r>
+        <w:rPr>
+          <w:lang w:val="es-ES"/>
+        </w:rPr>
         <w:t xml:space="preserve">Vela Molina, Alejandro / </w:t>
       </w:r>
-      <w:hyperlink r:id="Rd7301ce06374489a">
+      <w:hyperlink r:id="rId15">
         <w:r>
           <w:rPr>
             <w:rStyle w:val="Hipervnculo"/>
+            <w:lang w:val="es-ES"/>
           </w:rPr>
           <w:t>alevelmol@alum.us.es</w:t>
         </w:r>
       </w:hyperlink>
       <w:r>
-        <w:rPr/>
+        <w:rPr>
+          <w:lang w:val="es-ES"/>
+        </w:rPr>
         <w:t xml:space="preserve"> /</w:t>
       </w:r>
       <w:r>
-        <w:rPr/>
+        <w:rPr>
+          <w:lang w:val="es-ES"/>
+        </w:rPr>
         <w:t xml:space="preserve"> </w:t>
       </w:r>
       <w:r>
+        <w:rPr>
+          <w:noProof/>
+        </w:rPr>
         <w:drawing>
-          <wp:inline wp14:editId="2392C557" wp14:anchorId="0ACC79FC">
+          <wp:inline distT="0" distB="0" distL="0" distR="0" wp14:anchorId="0ACC79FC" wp14:editId="2AAF3C27">
             <wp:extent cx="790928" cy="1123950"/>
             <wp:effectExtent l="0" t="0" r="0" b="0"/>
-            <wp:docPr id="1661846787" name="" title=""/>
+            <wp:docPr id="1661846787" name="Imagen 1661846787"/>
             <wp:cNvGraphicFramePr>
-              <a:graphicFrameLocks noChangeAspect="1"/>
+              <a:graphicFrameLocks xmlns:a="http://schemas.openxmlformats.org/drawingml/2006/main" noChangeAspect="1"/>
             </wp:cNvGraphicFramePr>
-            <a:graphic>
+            <a:graphic xmlns:a="http://schemas.openxmlformats.org/drawingml/2006/main">
               <a:graphicData uri="http://schemas.openxmlformats.org/drawingml/2006/picture">
-                <pic:pic>
+                <pic:pic xmlns:pic="http://schemas.openxmlformats.org/drawingml/2006/picture">
                   <pic:nvPicPr>
                     <pic:cNvPr id="0" name=""/>
                     <pic:cNvPicPr/>
                   </pic:nvPicPr>
                   <pic:blipFill>
-                    <a:blip r:embed="Rf0fa9d9c051948fd">
+                    <a:blip r:embed="rId16" cstate="print">
                       <a:extLst>
-                        <a:ext xmlns:a="http://schemas.openxmlformats.org/drawingml/2006/main" uri="{28A0092B-C50C-407E-A947-70E740481C1C}">
-                          <a14:useLocalDpi val="0"/>
+                        <a:ext uri="{28A0092B-C50C-407E-A947-70E740481C1C}">
+                          <a14:useLocalDpi xmlns:a14="http://schemas.microsoft.com/office/drawing/2010/main" val="0"/>
                         </a:ext>
                       </a:extLst>
                     </a:blip>
@@ -368,183 +417,77 @@
     </w:p>
     <w:p>
       <w:r>
-        <w:rPr/>
-        <w:t xml:space="preserve">As a group, we pledge to collaborate efficiently and work together throughout this subject to meet all the expectations and requirements detailed in the syllabus. We affirm that we have carefully reviewed and understood the syllabus, paying special attention to the </w:t>
-      </w:r>
-      <w:r>
-        <w:rPr/>
-        <w:t>evalu</w:t>
-      </w:r>
-      <w:r>
-        <w:rPr/>
-        <w:t>ation</w:t>
-      </w:r>
-      <w:r>
-        <w:rPr/>
-        <w:t xml:space="preserve"> and grading criteria.</w:t>
+        <w:t>Our shared objective is to successfully pass this subject</w:t>
+      </w:r>
+      <w:r>
+        <w:t xml:space="preserve"> with a C grade.</w:t>
       </w:r>
     </w:p>
     <w:p>
       <w:r>
-        <w:t>Our shared objective is to successfully pass this subject by supporting each other, taking responsibility for our individual tasks, and fostering clear and respectful communication. We are dedicated to completing all assignments, projects, and assessments with honesty and commitment to achieve success in this course.</w:t>
+        <w:t>The group will perform well if the expected goal (all the mandatory requirements completed) is equals o higher than the achieved goal (the requirements the group have done).</w:t>
       </w:r>
     </w:p>
     <w:p>
       <w:r>
-        <w:t xml:space="preserve">A team member </w:t>
-      </w:r>
-      <w:proofErr w:type="gramStart"/>
-      <w:r>
-        <w:t>is considered to be</w:t>
-      </w:r>
-      <w:proofErr w:type="gramEnd"/>
-      <w:r>
-        <w:t xml:space="preserve"> performing well if they complet</w:t>
-      </w:r>
-      <w:r>
-        <w:t>e</w:t>
-      </w:r>
-      <w:r>
-        <w:t xml:space="preserve"> tasks on time, produc</w:t>
-      </w:r>
-      <w:r>
-        <w:t xml:space="preserve">e </w:t>
-      </w:r>
-      <w:r>
-        <w:t>high-quality work, actively collaborat</w:t>
-      </w:r>
-      <w:r>
-        <w:t>e</w:t>
-      </w:r>
-      <w:r>
-        <w:t>, and receiv</w:t>
-      </w:r>
-      <w:r>
-        <w:t>es</w:t>
-      </w:r>
-      <w:r>
-        <w:t xml:space="preserve"> positive feedback </w:t>
-      </w:r>
-      <w:r>
-        <w:t xml:space="preserve">from </w:t>
-      </w:r>
-      <w:r>
-        <w:t>the team.</w:t>
+        <w:t xml:space="preserve">Workgroup members who consistently perform well will be </w:t>
+      </w:r>
+      <w:r>
+        <w:t>rewarded with a C grade.</w:t>
       </w:r>
     </w:p>
     <w:p>
       <w:r>
-        <w:t>On the other hand, a</w:t>
-      </w:r>
-      <w:r>
-        <w:t xml:space="preserve"> team member </w:t>
-      </w:r>
-      <w:proofErr w:type="gramStart"/>
-      <w:r>
-        <w:t>is considered to be</w:t>
-      </w:r>
-      <w:proofErr w:type="gramEnd"/>
-      <w:r>
-        <w:t xml:space="preserve"> performing badly if they fail to complete assigned tasks, produc</w:t>
-      </w:r>
-      <w:r>
-        <w:t>e</w:t>
-      </w:r>
-      <w:r>
-        <w:t xml:space="preserve"> subpar work, show poor communication or collaboration, or receiv</w:t>
-      </w:r>
-      <w:r>
-        <w:t>es</w:t>
-      </w:r>
-      <w:r>
-        <w:t xml:space="preserve"> negative feedback consistently.</w:t>
+        <w:t xml:space="preserve">Workgroup members who perform poorly </w:t>
+      </w:r>
+      <w:r>
+        <w:t>will be admonished with an F grade.</w:t>
       </w:r>
     </w:p>
     <w:p>
       <w:r>
-        <w:t xml:space="preserve">Workgroup members who consistently perform well will be acknowledged and rewarded through positive recognition within the team. </w:t>
-      </w:r>
-      <w:r>
-        <w:t>T</w:t>
-      </w:r>
-      <w:r>
-        <w:t>hey</w:t>
-      </w:r>
-      <w:r>
-        <w:t xml:space="preserve"> also</w:t>
-      </w:r>
-      <w:r>
-        <w:t xml:space="preserve"> may receive </w:t>
-      </w:r>
-      <w:r>
-        <w:t xml:space="preserve">the </w:t>
-      </w:r>
-      <w:r>
-        <w:t>opportunit</w:t>
-      </w:r>
-      <w:r>
-        <w:t>y</w:t>
-      </w:r>
-      <w:r>
-        <w:t xml:space="preserve"> to take on leadership roles in upcoming tasks</w:t>
-      </w:r>
-      <w:r>
-        <w:t>.</w:t>
+        <w:lastRenderedPageBreak/>
+        <w:t xml:space="preserve">A workgroup member may be dismissed from the team if they </w:t>
+      </w:r>
+      <w:r>
+        <w:t>fail to complete the mandatory requirements assigned to him before the deadline.</w:t>
       </w:r>
     </w:p>
     <w:p>
       <w:r>
-        <w:t>Workgroup members who perform poorly will be privately addressed by the team to discuss the reasons for their underperformance. They will be given constructive feedback and a clear plan for improvement. If the underperformance persists, their responsibilities may be reduced, and the lecturer will be informed of the situation if necessary.</w:t>
+        <w:t>19/02/2025</w:t>
       </w:r>
     </w:p>
     <w:p>
       <w:r>
-        <w:t>A workgroup member may be dismissed from the team if they consistently fail to meet performance expectations despite receiving feedback and opportunities for improvement.</w:t>
-      </w:r>
-      <w:r>
-        <w:t xml:space="preserve"> </w:t>
-      </w:r>
-      <w:r>
-        <w:t>Before dismissal, the team will provide a formal warning and an opportunity to address the issues.</w:t>
-      </w:r>
-      <w:r>
-        <w:t xml:space="preserve"> This decision will be communicated to the lecturer and the pertinent member.</w:t>
+        <w:t>Signed by: Nieto Córdoba, Pablo</w:t>
       </w:r>
     </w:p>
     <w:p>
       <w:r>
-        <w:lastRenderedPageBreak/>
-        <w:t>19/02/2025</w:t>
-      </w:r>
-    </w:p>
-    <w:p>
-      <w:r>
-        <w:rPr/>
-        <w:t>Signed by: Nieto Córdoba, Pablo</w:t>
-      </w:r>
-    </w:p>
-    <w:p>
-      <w:r>
+        <w:rPr>
+          <w:noProof/>
+        </w:rPr>
         <w:drawing>
-          <wp:inline wp14:editId="69D294AF" wp14:anchorId="2A922187">
+          <wp:inline distT="0" distB="0" distL="0" distR="0" wp14:anchorId="2A922187" wp14:editId="69D294AF">
             <wp:extent cx="1435031" cy="684901"/>
             <wp:effectExtent l="0" t="0" r="0" b="0"/>
-            <wp:docPr id="698604910" name="" title=""/>
+            <wp:docPr id="698604910" name="Imagen 698604910"/>
             <wp:cNvGraphicFramePr>
-              <a:graphicFrameLocks noChangeAspect="1"/>
+              <a:graphicFrameLocks xmlns:a="http://schemas.openxmlformats.org/drawingml/2006/main" noChangeAspect="1"/>
             </wp:cNvGraphicFramePr>
-            <a:graphic>
+            <a:graphic xmlns:a="http://schemas.openxmlformats.org/drawingml/2006/main">
               <a:graphicData uri="http://schemas.openxmlformats.org/drawingml/2006/picture">
-                <pic:pic>
+                <pic:pic xmlns:pic="http://schemas.openxmlformats.org/drawingml/2006/picture">
                   <pic:nvPicPr>
                     <pic:cNvPr id="0" name=""/>
                     <pic:cNvPicPr/>
                   </pic:nvPicPr>
                   <pic:blipFill>
-                    <a:blip r:embed="R652e02b6afc04da8">
+                    <a:blip r:embed="rId17">
                       <a:extLst>
-                        <a:ext xmlns:a="http://schemas.openxmlformats.org/drawingml/2006/main" uri="{28A0092B-C50C-407E-A947-70E740481C1C}">
-                          <a14:useLocalDpi val="0"/>
+                        <a:ext uri="{28A0092B-C50C-407E-A947-70E740481C1C}">
+                          <a14:useLocalDpi xmlns:a14="http://schemas.microsoft.com/office/drawing/2010/main" val="0"/>
                         </a:ext>
                       </a:extLst>
                     </a:blip>
@@ -570,36 +513,38 @@
     </w:p>
     <w:p>
       <w:r>
-        <w:rPr/>
         <w:t>Román Jiménez, Darío</w:t>
       </w:r>
     </w:p>
     <w:p>
       <w:r>
+        <w:rPr>
+          <w:noProof/>
+        </w:rPr>
         <w:drawing>
-          <wp:inline wp14:editId="497D0A11" wp14:anchorId="7CD14723">
+          <wp:inline distT="0" distB="0" distL="0" distR="0" wp14:anchorId="7CD14723" wp14:editId="3FAB5380">
             <wp:extent cx="1076325" cy="515653"/>
             <wp:effectExtent l="0" t="0" r="0" b="0"/>
-            <wp:docPr id="2102680325" name="" title=""/>
+            <wp:docPr id="2102680325" name="Imagen 2102680325"/>
             <wp:cNvGraphicFramePr>
-              <a:graphicFrameLocks noChangeAspect="1"/>
+              <a:graphicFrameLocks xmlns:a="http://schemas.openxmlformats.org/drawingml/2006/main" noChangeAspect="1"/>
             </wp:cNvGraphicFramePr>
-            <a:graphic>
+            <a:graphic xmlns:a="http://schemas.openxmlformats.org/drawingml/2006/main">
               <a:graphicData uri="http://schemas.openxmlformats.org/drawingml/2006/picture">
-                <pic:pic>
+                <pic:pic xmlns:pic="http://schemas.openxmlformats.org/drawingml/2006/picture">
                   <pic:nvPicPr>
                     <pic:cNvPr id="0" name=""/>
                     <pic:cNvPicPr/>
                   </pic:nvPicPr>
                   <pic:blipFill>
-                    <a:blip r:embed="R3ccf1584ef774e3f">
+                    <a:blip r:embed="rId18" cstate="print">
                       <a:extLst>
-                        <a:ext xmlns:a="http://schemas.openxmlformats.org/drawingml/2006/main" uri="{28A0092B-C50C-407E-A947-70E740481C1C}">
-                          <a14:useLocalDpi val="0"/>
+                        <a:ext uri="{28A0092B-C50C-407E-A947-70E740481C1C}">
+                          <a14:useLocalDpi xmlns:a14="http://schemas.microsoft.com/office/drawing/2010/main" val="0"/>
                         </a:ext>
                       </a:extLst>
                     </a:blip>
-                    <a:srcRect l="0" t="9090" r="0" b="9090"/>
+                    <a:srcRect t="9090" b="9090"/>
                     <a:stretch>
                       <a:fillRect/>
                     </a:stretch>
@@ -622,32 +567,34 @@
     </w:p>
     <w:p>
       <w:r>
-        <w:rPr/>
         <w:t>Granado Oliva, Samuel</w:t>
       </w:r>
     </w:p>
     <w:p>
       <w:r>
+        <w:rPr>
+          <w:noProof/>
+        </w:rPr>
         <w:drawing>
-          <wp:inline wp14:editId="2FEEAAF6" wp14:anchorId="6EE14ADE">
+          <wp:inline distT="0" distB="0" distL="0" distR="0" wp14:anchorId="6EE14ADE" wp14:editId="2FEEAAF6">
             <wp:extent cx="1980745" cy="705003"/>
             <wp:effectExtent l="0" t="0" r="0" b="0"/>
-            <wp:docPr id="254700853" name="" title=""/>
+            <wp:docPr id="254700853" name="Imagen 254700853"/>
             <wp:cNvGraphicFramePr>
-              <a:graphicFrameLocks noChangeAspect="1"/>
+              <a:graphicFrameLocks xmlns:a="http://schemas.openxmlformats.org/drawingml/2006/main" noChangeAspect="1"/>
             </wp:cNvGraphicFramePr>
-            <a:graphic>
+            <a:graphic xmlns:a="http://schemas.openxmlformats.org/drawingml/2006/main">
               <a:graphicData uri="http://schemas.openxmlformats.org/drawingml/2006/picture">
-                <pic:pic>
+                <pic:pic xmlns:pic="http://schemas.openxmlformats.org/drawingml/2006/picture">
                   <pic:nvPicPr>
                     <pic:cNvPr id="0" name=""/>
                     <pic:cNvPicPr/>
                   </pic:nvPicPr>
                   <pic:blipFill>
-                    <a:blip r:embed="Ra0aea409a509421e">
+                    <a:blip r:embed="rId19">
                       <a:extLst>
-                        <a:ext xmlns:a="http://schemas.openxmlformats.org/drawingml/2006/main" uri="{28A0092B-C50C-407E-A947-70E740481C1C}">
-                          <a14:useLocalDpi val="0"/>
+                        <a:ext uri="{28A0092B-C50C-407E-A947-70E740481C1C}">
+                          <a14:useLocalDpi xmlns:a14="http://schemas.microsoft.com/office/drawing/2010/main" val="0"/>
                         </a:ext>
                       </a:extLst>
                     </a:blip>
@@ -672,36 +619,43 @@
       </w:r>
     </w:p>
     <w:p>
-      <w:r>
-        <w:rPr/>
+      <w:pPr>
+        <w:rPr>
+          <w:lang w:val="es-ES"/>
+        </w:rPr>
+      </w:pPr>
+      <w:r>
+        <w:rPr>
+          <w:lang w:val="es-ES"/>
+        </w:rPr>
         <w:t>Jiménez de la Fuente, Antonio Luis</w:t>
       </w:r>
     </w:p>
     <w:p>
-      <w:pPr>
-        <w:pStyle w:val="Normal"/>
-      </w:pPr>
-      <w:r>
+      <w:r>
+        <w:rPr>
+          <w:noProof/>
+        </w:rPr>
         <w:drawing>
-          <wp:inline wp14:editId="13154C54" wp14:anchorId="278D5CF8">
+          <wp:inline distT="0" distB="0" distL="0" distR="0" wp14:anchorId="278D5CF8" wp14:editId="6523B495">
             <wp:extent cx="2408353" cy="550691"/>
             <wp:effectExtent l="0" t="0" r="0" b="0"/>
-            <wp:docPr id="1627487864" name="" title=""/>
+            <wp:docPr id="1627487864" name="Imagen 1627487864"/>
             <wp:cNvGraphicFramePr>
-              <a:graphicFrameLocks noChangeAspect="1"/>
+              <a:graphicFrameLocks xmlns:a="http://schemas.openxmlformats.org/drawingml/2006/main" noChangeAspect="1"/>
             </wp:cNvGraphicFramePr>
-            <a:graphic>
+            <a:graphic xmlns:a="http://schemas.openxmlformats.org/drawingml/2006/main">
               <a:graphicData uri="http://schemas.openxmlformats.org/drawingml/2006/picture">
-                <pic:pic>
+                <pic:pic xmlns:pic="http://schemas.openxmlformats.org/drawingml/2006/picture">
                   <pic:nvPicPr>
                     <pic:cNvPr id="0" name=""/>
                     <pic:cNvPicPr/>
                   </pic:nvPicPr>
                   <pic:blipFill>
-                    <a:blip r:embed="Rc01acd0407394dd0">
+                    <a:blip r:embed="rId20" cstate="print">
                       <a:extLst>
-                        <a:ext xmlns:a="http://schemas.openxmlformats.org/drawingml/2006/main" uri="{28A0092B-C50C-407E-A947-70E740481C1C}">
-                          <a14:useLocalDpi val="0"/>
+                        <a:ext uri="{28A0092B-C50C-407E-A947-70E740481C1C}">
+                          <a14:useLocalDpi xmlns:a14="http://schemas.microsoft.com/office/drawing/2010/main" val="0"/>
                         </a:ext>
                       </a:extLst>
                     </a:blip>
@@ -725,60 +679,37 @@
         </w:drawing>
       </w:r>
     </w:p>
+    <w:p/>
     <w:p>
-      <w:pPr>
-        <w:pStyle w:val="Normal"/>
-      </w:pPr>
+      <w:r>
+        <w:t>Vela Molina, Alejandro</w:t>
+      </w:r>
     </w:p>
     <w:p>
-      <w:pPr>
-        <w:pStyle w:val="Normal"/>
-      </w:pPr>
-    </w:p>
-    <w:p>
-      <w:pPr>
-        <w:pStyle w:val="Normal"/>
-      </w:pPr>
-    </w:p>
-    <w:p>
-      <w:pPr>
-        <w:pStyle w:val="Normal"/>
-      </w:pPr>
-    </w:p>
-    <w:p>
-      <w:pPr>
-        <w:pStyle w:val="Normal"/>
-      </w:pPr>
-      <w:r>
-        <w:rPr/>
-        <w:t>Vela Molina, Alejandro</w:t>
-      </w:r>
-    </w:p>
-    <w:p>
-      <w:pPr>
-        <w:pStyle w:val="Normal"/>
-      </w:pPr>
-      <w:r>
+      <w:r>
+        <w:rPr>
+          <w:noProof/>
+        </w:rPr>
         <w:drawing>
-          <wp:inline wp14:editId="09827049" wp14:anchorId="4E6FE937">
+          <wp:inline distT="0" distB="0" distL="0" distR="0" wp14:anchorId="4E6FE937" wp14:editId="20A58631">
             <wp:extent cx="2395080" cy="1233445"/>
             <wp:effectExtent l="0" t="0" r="0" b="0"/>
-            <wp:docPr id="1852715806" name="" title=""/>
+            <wp:docPr id="1852715806" name="Imagen 1852715806"/>
             <wp:cNvGraphicFramePr>
-              <a:graphicFrameLocks noChangeAspect="1"/>
+              <a:graphicFrameLocks xmlns:a="http://schemas.openxmlformats.org/drawingml/2006/main" noChangeAspect="1"/>
             </wp:cNvGraphicFramePr>
-            <a:graphic>
+            <a:graphic xmlns:a="http://schemas.openxmlformats.org/drawingml/2006/main">
               <a:graphicData uri="http://schemas.openxmlformats.org/drawingml/2006/picture">
-                <pic:pic>
+                <pic:pic xmlns:pic="http://schemas.openxmlformats.org/drawingml/2006/picture">
                   <pic:nvPicPr>
                     <pic:cNvPr id="0" name=""/>
                     <pic:cNvPicPr/>
                   </pic:nvPicPr>
                   <pic:blipFill>
-                    <a:blip r:embed="Rb56fa1a54fef4ed3">
+                    <a:blip r:embed="rId21" cstate="print">
                       <a:extLst>
-                        <a:ext xmlns:a="http://schemas.openxmlformats.org/drawingml/2006/main" uri="{28A0092B-C50C-407E-A947-70E740481C1C}">
-                          <a14:useLocalDpi val="0"/>
+                        <a:ext uri="{28A0092B-C50C-407E-A947-70E740481C1C}">
+                          <a14:useLocalDpi xmlns:a14="http://schemas.microsoft.com/office/drawing/2010/main" val="0"/>
                         </a:ext>
                       </a:extLst>
                     </a:blip>
@@ -803,7 +734,7 @@
       </w:r>
     </w:p>
     <w:sectPr>
-      <w:pgSz w:w="11906" w:h="16838" w:orient="portrait"/>
+      <w:pgSz w:w="11906" w:h="16838"/>
       <w:pgMar w:top="1417" w:right="1701" w:bottom="1417" w:left="1701" w:header="708" w:footer="708" w:gutter="0"/>
       <w:cols w:space="708"/>
       <w:docGrid w:linePitch="360"/>
@@ -817,7 +748,7 @@
   <w:docDefaults>
     <w:rPrDefault>
       <w:rPr>
-        <w:rFonts w:asciiTheme="minorHAnsi" w:hAnsiTheme="minorHAnsi" w:eastAsiaTheme="minorHAnsi" w:cstheme="minorBidi"/>
+        <w:rFonts w:asciiTheme="minorHAnsi" w:eastAsiaTheme="minorHAnsi" w:hAnsiTheme="minorHAnsi" w:cstheme="minorBidi"/>
         <w:sz w:val="22"/>
         <w:szCs w:val="22"/>
         <w:lang w:val="es-ES" w:eastAsia="en-US" w:bidi="ar-SA"/>
@@ -832,14 +763,14 @@
   <w:latentStyles w:defLockedState="0" w:defUIPriority="99" w:defSemiHidden="0" w:defUnhideWhenUsed="0" w:defQFormat="0" w:count="376">
     <w:lsdException w:name="Normal" w:uiPriority="0" w:qFormat="1"/>
     <w:lsdException w:name="heading 1" w:uiPriority="9" w:qFormat="1"/>
-    <w:lsdException w:name="heading 2" w:uiPriority="9" w:semiHidden="1" w:unhideWhenUsed="1" w:qFormat="1"/>
-    <w:lsdException w:name="heading 3" w:uiPriority="9" w:semiHidden="1" w:unhideWhenUsed="1" w:qFormat="1"/>
-    <w:lsdException w:name="heading 4" w:uiPriority="9" w:semiHidden="1" w:unhideWhenUsed="1" w:qFormat="1"/>
-    <w:lsdException w:name="heading 5" w:uiPriority="9" w:semiHidden="1" w:unhideWhenUsed="1" w:qFormat="1"/>
-    <w:lsdException w:name="heading 6" w:uiPriority="9" w:semiHidden="1" w:unhideWhenUsed="1" w:qFormat="1"/>
-    <w:lsdException w:name="heading 7" w:uiPriority="9" w:semiHidden="1" w:unhideWhenUsed="1" w:qFormat="1"/>
-    <w:lsdException w:name="heading 8" w:uiPriority="9" w:semiHidden="1" w:unhideWhenUsed="1" w:qFormat="1"/>
-    <w:lsdException w:name="heading 9" w:uiPriority="9" w:semiHidden="1" w:unhideWhenUsed="1" w:qFormat="1"/>
+    <w:lsdException w:name="heading 2" w:semiHidden="1" w:uiPriority="9" w:unhideWhenUsed="1" w:qFormat="1"/>
+    <w:lsdException w:name="heading 3" w:semiHidden="1" w:uiPriority="9" w:unhideWhenUsed="1" w:qFormat="1"/>
+    <w:lsdException w:name="heading 4" w:semiHidden="1" w:uiPriority="9" w:unhideWhenUsed="1" w:qFormat="1"/>
+    <w:lsdException w:name="heading 5" w:semiHidden="1" w:uiPriority="9" w:unhideWhenUsed="1" w:qFormat="1"/>
+    <w:lsdException w:name="heading 6" w:semiHidden="1" w:uiPriority="9" w:unhideWhenUsed="1" w:qFormat="1"/>
+    <w:lsdException w:name="heading 7" w:semiHidden="1" w:uiPriority="9" w:unhideWhenUsed="1" w:qFormat="1"/>
+    <w:lsdException w:name="heading 8" w:semiHidden="1" w:uiPriority="9" w:unhideWhenUsed="1" w:qFormat="1"/>
+    <w:lsdException w:name="heading 9" w:semiHidden="1" w:uiPriority="9" w:unhideWhenUsed="1" w:qFormat="1"/>
     <w:lsdException w:name="index 1" w:semiHidden="1" w:unhideWhenUsed="1"/>
     <w:lsdException w:name="index 2" w:semiHidden="1" w:unhideWhenUsed="1"/>
     <w:lsdException w:name="index 3" w:semiHidden="1" w:unhideWhenUsed="1"/>
@@ -849,22 +780,22 @@
     <w:lsdException w:name="index 7" w:semiHidden="1" w:unhideWhenUsed="1"/>
     <w:lsdException w:name="index 8" w:semiHidden="1" w:unhideWhenUsed="1"/>
     <w:lsdException w:name="index 9" w:semiHidden="1" w:unhideWhenUsed="1"/>
-    <w:lsdException w:name="toc 1" w:uiPriority="39" w:semiHidden="1" w:unhideWhenUsed="1"/>
-    <w:lsdException w:name="toc 2" w:uiPriority="39" w:semiHidden="1" w:unhideWhenUsed="1"/>
-    <w:lsdException w:name="toc 3" w:uiPriority="39" w:semiHidden="1" w:unhideWhenUsed="1"/>
-    <w:lsdException w:name="toc 4" w:uiPriority="39" w:semiHidden="1" w:unhideWhenUsed="1"/>
-    <w:lsdException w:name="toc 5" w:uiPriority="39" w:semiHidden="1" w:unhideWhenUsed="1"/>
-    <w:lsdException w:name="toc 6" w:uiPriority="39" w:semiHidden="1" w:unhideWhenUsed="1"/>
-    <w:lsdException w:name="toc 7" w:uiPriority="39" w:semiHidden="1" w:unhideWhenUsed="1"/>
-    <w:lsdException w:name="toc 8" w:uiPriority="39" w:semiHidden="1" w:unhideWhenUsed="1"/>
-    <w:lsdException w:name="toc 9" w:uiPriority="39" w:semiHidden="1" w:unhideWhenUsed="1"/>
+    <w:lsdException w:name="toc 1" w:semiHidden="1" w:uiPriority="39" w:unhideWhenUsed="1"/>
+    <w:lsdException w:name="toc 2" w:semiHidden="1" w:uiPriority="39" w:unhideWhenUsed="1"/>
+    <w:lsdException w:name="toc 3" w:semiHidden="1" w:uiPriority="39" w:unhideWhenUsed="1"/>
+    <w:lsdException w:name="toc 4" w:semiHidden="1" w:uiPriority="39" w:unhideWhenUsed="1"/>
+    <w:lsdException w:name="toc 5" w:semiHidden="1" w:uiPriority="39" w:unhideWhenUsed="1"/>
+    <w:lsdException w:name="toc 6" w:semiHidden="1" w:uiPriority="39" w:unhideWhenUsed="1"/>
+    <w:lsdException w:name="toc 7" w:semiHidden="1" w:uiPriority="39" w:unhideWhenUsed="1"/>
+    <w:lsdException w:name="toc 8" w:semiHidden="1" w:uiPriority="39" w:unhideWhenUsed="1"/>
+    <w:lsdException w:name="toc 9" w:semiHidden="1" w:uiPriority="39" w:unhideWhenUsed="1"/>
     <w:lsdException w:name="Normal Indent" w:semiHidden="1" w:unhideWhenUsed="1"/>
     <w:lsdException w:name="footnote text" w:semiHidden="1" w:unhideWhenUsed="1"/>
     <w:lsdException w:name="annotation text" w:semiHidden="1" w:unhideWhenUsed="1"/>
     <w:lsdException w:name="header" w:semiHidden="1" w:unhideWhenUsed="1"/>
     <w:lsdException w:name="footer" w:semiHidden="1" w:unhideWhenUsed="1"/>
     <w:lsdException w:name="index heading" w:semiHidden="1" w:unhideWhenUsed="1"/>
-    <w:lsdException w:name="caption" w:uiPriority="35" w:semiHidden="1" w:unhideWhenUsed="1" w:qFormat="1"/>
+    <w:lsdException w:name="caption" w:semiHidden="1" w:uiPriority="35" w:unhideWhenUsed="1" w:qFormat="1"/>
     <w:lsdException w:name="table of figures" w:semiHidden="1" w:unhideWhenUsed="1"/>
     <w:lsdException w:name="envelope address" w:semiHidden="1" w:unhideWhenUsed="1"/>
     <w:lsdException w:name="envelope return" w:semiHidden="1" w:unhideWhenUsed="1"/>
@@ -895,7 +826,7 @@
     <w:lsdException w:name="Title" w:uiPriority="10" w:qFormat="1"/>
     <w:lsdException w:name="Closing" w:semiHidden="1" w:unhideWhenUsed="1"/>
     <w:lsdException w:name="Signature" w:semiHidden="1" w:unhideWhenUsed="1"/>
-    <w:lsdException w:name="Default Paragraph Font" w:uiPriority="1" w:semiHidden="1" w:unhideWhenUsed="1"/>
+    <w:lsdException w:name="Default Paragraph Font" w:semiHidden="1" w:uiPriority="1" w:unhideWhenUsed="1"/>
     <w:lsdException w:name="Body Text" w:semiHidden="1" w:unhideWhenUsed="1"/>
     <w:lsdException w:name="Body Text Indent" w:semiHidden="1" w:unhideWhenUsed="1"/>
     <w:lsdException w:name="List Continue" w:semiHidden="1" w:unhideWhenUsed="1"/>
@@ -1095,8 +1026,8 @@
     <w:lsdException w:name="Subtle Reference" w:uiPriority="31" w:qFormat="1"/>
     <w:lsdException w:name="Intense Reference" w:uiPriority="32" w:qFormat="1"/>
     <w:lsdException w:name="Book Title" w:uiPriority="33" w:qFormat="1"/>
-    <w:lsdException w:name="Bibliography" w:uiPriority="37" w:semiHidden="1" w:unhideWhenUsed="1"/>
-    <w:lsdException w:name="TOC Heading" w:uiPriority="39" w:semiHidden="1" w:unhideWhenUsed="1" w:qFormat="1"/>
+    <w:lsdException w:name="Bibliography" w:semiHidden="1" w:uiPriority="37" w:unhideWhenUsed="1"/>
+    <w:lsdException w:name="TOC Heading" w:semiHidden="1" w:uiPriority="39" w:unhideWhenUsed="1" w:qFormat="1"/>
     <w:lsdException w:name="Plain Table 1" w:uiPriority="41"/>
     <w:lsdException w:name="Plain Table 2" w:uiPriority="42"/>
     <w:lsdException w:name="Plain Table 3" w:uiPriority="43"/>
@@ -1207,7 +1138,7 @@
     <w:lsdException w:name="Unresolved Mention" w:semiHidden="1" w:unhideWhenUsed="1"/>
     <w:lsdException w:name="Smart Link" w:semiHidden="1" w:unhideWhenUsed="1"/>
   </w:latentStyles>
-  <w:style w:type="paragraph" w:styleId="Normal" w:default="1">
+  <w:style w:type="paragraph" w:default="1" w:styleId="Normal">
     <w:name w:val="Normal"/>
     <w:qFormat/>
     <w:rPr>
@@ -1229,7 +1160,7 @@
       <w:outlineLvl w:val="0"/>
     </w:pPr>
     <w:rPr>
-      <w:rFonts w:asciiTheme="majorHAnsi" w:hAnsiTheme="majorHAnsi" w:eastAsiaTheme="majorEastAsia" w:cstheme="majorBidi"/>
+      <w:rFonts w:asciiTheme="majorHAnsi" w:eastAsiaTheme="majorEastAsia" w:hAnsiTheme="majorHAnsi" w:cstheme="majorBidi"/>
       <w:color w:val="0F4761" w:themeColor="accent1" w:themeShade="BF"/>
       <w:sz w:val="40"/>
       <w:szCs w:val="40"/>
@@ -1252,7 +1183,7 @@
       <w:outlineLvl w:val="1"/>
     </w:pPr>
     <w:rPr>
-      <w:rFonts w:asciiTheme="majorHAnsi" w:hAnsiTheme="majorHAnsi" w:eastAsiaTheme="majorEastAsia" w:cstheme="majorBidi"/>
+      <w:rFonts w:asciiTheme="majorHAnsi" w:eastAsiaTheme="majorEastAsia" w:hAnsiTheme="majorHAnsi" w:cstheme="majorBidi"/>
       <w:color w:val="0F4761" w:themeColor="accent1" w:themeShade="BF"/>
       <w:sz w:val="32"/>
       <w:szCs w:val="32"/>
@@ -1413,12 +1344,13 @@
       <w:color w:val="272727" w:themeColor="text1" w:themeTint="D8"/>
     </w:rPr>
   </w:style>
-  <w:style w:type="character" w:styleId="Fuentedeprrafopredeter" w:default="1">
+  <w:style w:type="character" w:default="1" w:styleId="Fuentedeprrafopredeter">
     <w:name w:val="Default Paragraph Font"/>
     <w:uiPriority w:val="1"/>
+    <w:semiHidden/>
     <w:unhideWhenUsed/>
   </w:style>
-  <w:style w:type="table" w:styleId="Tablanormal" w:default="1">
+  <w:style w:type="table" w:default="1" w:styleId="Tablanormal">
     <w:name w:val="Normal Table"/>
     <w:uiPriority w:val="99"/>
     <w:semiHidden/>
@@ -1433,26 +1365,26 @@
       </w:tblCellMar>
     </w:tblPr>
   </w:style>
-  <w:style w:type="numbering" w:styleId="Sinlista" w:default="1">
+  <w:style w:type="numbering" w:default="1" w:styleId="Sinlista">
     <w:name w:val="No List"/>
     <w:uiPriority w:val="99"/>
     <w:semiHidden/>
     <w:unhideWhenUsed/>
   </w:style>
-  <w:style w:type="character" w:styleId="Ttulo1Car" w:customStyle="1">
+  <w:style w:type="character" w:customStyle="1" w:styleId="Ttulo1Car">
     <w:name w:val="Título 1 Car"/>
     <w:basedOn w:val="Fuentedeprrafopredeter"/>
     <w:link w:val="Ttulo1"/>
     <w:uiPriority w:val="9"/>
     <w:rsid w:val="002D5CD0"/>
     <w:rPr>
-      <w:rFonts w:asciiTheme="majorHAnsi" w:hAnsiTheme="majorHAnsi" w:eastAsiaTheme="majorEastAsia" w:cstheme="majorBidi"/>
+      <w:rFonts w:asciiTheme="majorHAnsi" w:eastAsiaTheme="majorEastAsia" w:hAnsiTheme="majorHAnsi" w:cstheme="majorBidi"/>
       <w:color w:val="0F4761" w:themeColor="accent1" w:themeShade="BF"/>
       <w:sz w:val="40"/>
       <w:szCs w:val="40"/>
     </w:rPr>
   </w:style>
-  <w:style w:type="character" w:styleId="Ttulo2Car" w:customStyle="1">
+  <w:style w:type="character" w:customStyle="1" w:styleId="Ttulo2Car">
     <w:name w:val="Título 2 Car"/>
     <w:basedOn w:val="Fuentedeprrafopredeter"/>
     <w:link w:val="Ttulo2"/>
@@ -1460,13 +1392,13 @@
     <w:semiHidden/>
     <w:rsid w:val="002D5CD0"/>
     <w:rPr>
-      <w:rFonts w:asciiTheme="majorHAnsi" w:hAnsiTheme="majorHAnsi" w:eastAsiaTheme="majorEastAsia" w:cstheme="majorBidi"/>
+      <w:rFonts w:asciiTheme="majorHAnsi" w:eastAsiaTheme="majorEastAsia" w:hAnsiTheme="majorHAnsi" w:cstheme="majorBidi"/>
       <w:color w:val="0F4761" w:themeColor="accent1" w:themeShade="BF"/>
       <w:sz w:val="32"/>
       <w:szCs w:val="32"/>
     </w:rPr>
   </w:style>
-  <w:style w:type="character" w:styleId="Ttulo3Car" w:customStyle="1">
+  <w:style w:type="character" w:customStyle="1" w:styleId="Ttulo3Car">
     <w:name w:val="Título 3 Car"/>
     <w:basedOn w:val="Fuentedeprrafopredeter"/>
     <w:link w:val="Ttulo3"/>
@@ -1480,7 +1412,7 @@
       <w:szCs w:val="28"/>
     </w:rPr>
   </w:style>
-  <w:style w:type="character" w:styleId="Ttulo4Car" w:customStyle="1">
+  <w:style w:type="character" w:customStyle="1" w:styleId="Ttulo4Car">
     <w:name w:val="Título 4 Car"/>
     <w:basedOn w:val="Fuentedeprrafopredeter"/>
     <w:link w:val="Ttulo4"/>
@@ -1494,7 +1426,7 @@
       <w:color w:val="0F4761" w:themeColor="accent1" w:themeShade="BF"/>
     </w:rPr>
   </w:style>
-  <w:style w:type="character" w:styleId="Ttulo5Car" w:customStyle="1">
+  <w:style w:type="character" w:customStyle="1" w:styleId="Ttulo5Car">
     <w:name w:val="Título 5 Car"/>
     <w:basedOn w:val="Fuentedeprrafopredeter"/>
     <w:link w:val="Ttulo5"/>
@@ -1506,7 +1438,7 @@
       <w:color w:val="0F4761" w:themeColor="accent1" w:themeShade="BF"/>
     </w:rPr>
   </w:style>
-  <w:style w:type="character" w:styleId="Ttulo6Car" w:customStyle="1">
+  <w:style w:type="character" w:customStyle="1" w:styleId="Ttulo6Car">
     <w:name w:val="Título 6 Car"/>
     <w:basedOn w:val="Fuentedeprrafopredeter"/>
     <w:link w:val="Ttulo6"/>
@@ -1520,7 +1452,7 @@
       <w:color w:val="595959" w:themeColor="text1" w:themeTint="A6"/>
     </w:rPr>
   </w:style>
-  <w:style w:type="character" w:styleId="Ttulo7Car" w:customStyle="1">
+  <w:style w:type="character" w:customStyle="1" w:styleId="Ttulo7Car">
     <w:name w:val="Título 7 Car"/>
     <w:basedOn w:val="Fuentedeprrafopredeter"/>
     <w:link w:val="Ttulo7"/>
@@ -1532,7 +1464,7 @@
       <w:color w:val="595959" w:themeColor="text1" w:themeTint="A6"/>
     </w:rPr>
   </w:style>
-  <w:style w:type="character" w:styleId="Ttulo8Car" w:customStyle="1">
+  <w:style w:type="character" w:customStyle="1" w:styleId="Ttulo8Car">
     <w:name w:val="Título 8 Car"/>
     <w:basedOn w:val="Fuentedeprrafopredeter"/>
     <w:link w:val="Ttulo8"/>
@@ -1546,7 +1478,7 @@
       <w:color w:val="272727" w:themeColor="text1" w:themeTint="D8"/>
     </w:rPr>
   </w:style>
-  <w:style w:type="character" w:styleId="Ttulo9Car" w:customStyle="1">
+  <w:style w:type="character" w:customStyle="1" w:styleId="Ttulo9Car">
     <w:name w:val="Título 9 Car"/>
     <w:basedOn w:val="Fuentedeprrafopredeter"/>
     <w:link w:val="Ttulo9"/>
@@ -1571,21 +1503,21 @@
       <w:contextualSpacing/>
     </w:pPr>
     <w:rPr>
-      <w:rFonts w:asciiTheme="majorHAnsi" w:hAnsiTheme="majorHAnsi" w:eastAsiaTheme="majorEastAsia" w:cstheme="majorBidi"/>
+      <w:rFonts w:asciiTheme="majorHAnsi" w:eastAsiaTheme="majorEastAsia" w:hAnsiTheme="majorHAnsi" w:cstheme="majorBidi"/>
       <w:spacing w:val="-10"/>
       <w:kern w:val="28"/>
       <w:sz w:val="56"/>
       <w:szCs w:val="56"/>
     </w:rPr>
   </w:style>
-  <w:style w:type="character" w:styleId="TtuloCar" w:customStyle="1">
+  <w:style w:type="character" w:customStyle="1" w:styleId="TtuloCar">
     <w:name w:val="Título Car"/>
     <w:basedOn w:val="Fuentedeprrafopredeter"/>
     <w:link w:val="Ttulo"/>
     <w:uiPriority w:val="10"/>
     <w:rsid w:val="002D5CD0"/>
     <w:rPr>
-      <w:rFonts w:asciiTheme="majorHAnsi" w:hAnsiTheme="majorHAnsi" w:eastAsiaTheme="majorEastAsia" w:cstheme="majorBidi"/>
+      <w:rFonts w:asciiTheme="majorHAnsi" w:eastAsiaTheme="majorEastAsia" w:hAnsiTheme="majorHAnsi" w:cstheme="majorBidi"/>
       <w:spacing w:val="-10"/>
       <w:kern w:val="28"/>
       <w:sz w:val="56"/>
@@ -1613,7 +1545,7 @@
       <w:szCs w:val="28"/>
     </w:rPr>
   </w:style>
-  <w:style w:type="character" w:styleId="SubttuloCar" w:customStyle="1">
+  <w:style w:type="character" w:customStyle="1" w:styleId="SubttuloCar">
     <w:name w:val="Subtítulo Car"/>
     <w:basedOn w:val="Fuentedeprrafopredeter"/>
     <w:link w:val="Subttulo"/>
@@ -1645,7 +1577,7 @@
       <w:color w:val="404040" w:themeColor="text1" w:themeTint="BF"/>
     </w:rPr>
   </w:style>
-  <w:style w:type="character" w:styleId="CitaCar" w:customStyle="1">
+  <w:style w:type="character" w:customStyle="1" w:styleId="CitaCar">
     <w:name w:val="Cita Car"/>
     <w:basedOn w:val="Fuentedeprrafopredeter"/>
     <w:link w:val="Cita"/>
@@ -1690,8 +1622,8 @@
     <w:rsid w:val="002D5CD0"/>
     <w:pPr>
       <w:pBdr>
-        <w:top w:val="single" w:color="0F4761" w:themeColor="accent1" w:themeShade="BF" w:sz="4" w:space="10"/>
-        <w:bottom w:val="single" w:color="0F4761" w:themeColor="accent1" w:themeShade="BF" w:sz="4" w:space="10"/>
+        <w:top w:val="single" w:sz="4" w:space="10" w:color="0F4761" w:themeColor="accent1" w:themeShade="BF"/>
+        <w:bottom w:val="single" w:sz="4" w:space="10" w:color="0F4761" w:themeColor="accent1" w:themeShade="BF"/>
       </w:pBdr>
       <w:spacing w:before="360" w:after="360"/>
       <w:ind w:left="864" w:right="864"/>
@@ -1703,7 +1635,7 @@
       <w:color w:val="0F4761" w:themeColor="accent1" w:themeShade="BF"/>
     </w:rPr>
   </w:style>
-  <w:style w:type="character" w:styleId="CitadestacadaCar" w:customStyle="1">
+  <w:style w:type="character" w:customStyle="1" w:styleId="CitadestacadaCar">
     <w:name w:val="Cita destacada Car"/>
     <w:basedOn w:val="Fuentedeprrafopredeter"/>
     <w:link w:val="Citadestacada"/>
@@ -1750,6 +1682,37 @@
     <w:rPr>
       <w:color w:val="605E5C"/>
       <w:shd w:val="clear" w:color="auto" w:fill="E1DFDD"/>
+    </w:rPr>
+  </w:style>
+  <w:style w:type="paragraph" w:styleId="HTMLconformatoprevio">
+    <w:name w:val="HTML Preformatted"/>
+    <w:basedOn w:val="Normal"/>
+    <w:link w:val="HTMLconformatoprevioCar"/>
+    <w:uiPriority w:val="99"/>
+    <w:semiHidden/>
+    <w:unhideWhenUsed/>
+    <w:rsid w:val="009839D2"/>
+    <w:pPr>
+      <w:spacing w:after="0" w:line="240" w:lineRule="auto"/>
+    </w:pPr>
+    <w:rPr>
+      <w:rFonts w:ascii="Consolas" w:hAnsi="Consolas"/>
+      <w:sz w:val="20"/>
+      <w:szCs w:val="20"/>
+    </w:rPr>
+  </w:style>
+  <w:style w:type="character" w:customStyle="1" w:styleId="HTMLconformatoprevioCar">
+    <w:name w:val="HTML con formato previo Car"/>
+    <w:basedOn w:val="Fuentedeprrafopredeter"/>
+    <w:link w:val="HTMLconformatoprevio"/>
+    <w:uiPriority w:val="99"/>
+    <w:semiHidden/>
+    <w:rsid w:val="009839D2"/>
+    <w:rPr>
+      <w:rFonts w:ascii="Consolas" w:hAnsi="Consolas"/>
+      <w:sz w:val="20"/>
+      <w:szCs w:val="20"/>
+      <w:lang w:val="en-GB"/>
     </w:rPr>
   </w:style>
 </w:styles>
@@ -2051,6 +2014,21 @@
 </file>
 
 <file path=customXml/item1.xml><?xml version="1.0" encoding="utf-8"?>
+<?mso-contentType ?>
+<FormTemplates xmlns="http://schemas.microsoft.com/sharepoint/v3/contenttype/forms">
+  <Display>DocumentLibraryForm</Display>
+  <Edit>DocumentLibraryForm</Edit>
+  <New>DocumentLibraryForm</New>
+</FormTemplates>
+</file>
+
+<file path=customXml/item2.xml><?xml version="1.0" encoding="utf-8"?>
+<p:properties xmlns:p="http://schemas.microsoft.com/office/2006/metadata/properties" xmlns:xsi="http://www.w3.org/2001/XMLSchema-instance" xmlns:pc="http://schemas.microsoft.com/office/infopath/2007/PartnerControls">
+  <documentManagement/>
+</p:properties>
+</file>
+
+<file path=customXml/item3.xml><?xml version="1.0" encoding="utf-8"?>
 <ct:contentTypeSchema xmlns:ct="http://schemas.microsoft.com/office/2006/metadata/contentType" xmlns:ma="http://schemas.microsoft.com/office/2006/metadata/properties/metaAttributes" ct:_="" ma:_="" ma:contentTypeName="Documento" ma:contentTypeID="0x0101005494D85DF9FF9349870FD0FBC477A908" ma:contentTypeVersion="4" ma:contentTypeDescription="Crear nuevo documento." ma:contentTypeScope="" ma:versionID="976353a34d468b03284c76c16d5dd1bd">
   <xsd:schema xmlns:xsd="http://www.w3.org/2001/XMLSchema" xmlns:xs="http://www.w3.org/2001/XMLSchema" xmlns:p="http://schemas.microsoft.com/office/2006/metadata/properties" xmlns:ns2="77f260a0-af2b-4b91-8663-c68d0ed8541b" targetNamespace="http://schemas.microsoft.com/office/2006/metadata/properties" ma:root="true" ma:fieldsID="695d984240c47a48a2daa71a661ea064" ns2:_="">
     <xsd:import namespace="77f260a0-af2b-4b91-8663-c68d0ed8541b"/>
@@ -2194,29 +2172,37 @@
 </ct:contentTypeSchema>
 </file>
 
-<file path=customXml/item2.xml><?xml version="1.0" encoding="utf-8"?>
-<?mso-contentType ?>
-<FormTemplates xmlns="http://schemas.microsoft.com/sharepoint/v3/contenttype/forms">
-  <Display>DocumentLibraryForm</Display>
-  <Edit>DocumentLibraryForm</Edit>
-  <New>DocumentLibraryForm</New>
-</FormTemplates>
-</file>
-
-<file path=customXml/item3.xml><?xml version="1.0" encoding="utf-8"?>
-<p:properties xmlns:p="http://schemas.microsoft.com/office/2006/metadata/properties" xmlns:xsi="http://www.w3.org/2001/XMLSchema-instance" xmlns:pc="http://schemas.microsoft.com/office/infopath/2007/PartnerControls">
-  <documentManagement/>
-</p:properties>
-</file>
-
 <file path=customXml/itemProps1.xml><?xml version="1.0" encoding="utf-8"?>
-<ds:datastoreItem xmlns:ds="http://schemas.openxmlformats.org/officeDocument/2006/customXml" ds:itemID="{00786E4B-BFFD-4B08-B780-89CB76FA4D3B}"/>
+<ds:datastoreItem xmlns:ds="http://schemas.openxmlformats.org/officeDocument/2006/customXml" ds:itemID="{26E9EEBB-58B7-48B6-9215-B4EC0E31A115}">
+  <ds:schemaRefs>
+    <ds:schemaRef ds:uri="http://schemas.microsoft.com/sharepoint/v3/contenttype/forms"/>
+  </ds:schemaRefs>
+</ds:datastoreItem>
 </file>
 
 <file path=customXml/itemProps2.xml><?xml version="1.0" encoding="utf-8"?>
-<ds:datastoreItem xmlns:ds="http://schemas.openxmlformats.org/officeDocument/2006/customXml" ds:itemID="{26E9EEBB-58B7-48B6-9215-B4EC0E31A115}"/>
+<ds:datastoreItem xmlns:ds="http://schemas.openxmlformats.org/officeDocument/2006/customXml" ds:itemID="{273526BB-2CEA-4D71-A0BF-E2497E1C9504}">
+  <ds:schemaRefs>
+    <ds:schemaRef ds:uri="http://schemas.microsoft.com/office/2006/metadata/properties"/>
+    <ds:schemaRef ds:uri="http://schemas.microsoft.com/office/infopath/2007/PartnerControls"/>
+  </ds:schemaRefs>
+</ds:datastoreItem>
 </file>
 
 <file path=customXml/itemProps3.xml><?xml version="1.0" encoding="utf-8"?>
-<ds:datastoreItem xmlns:ds="http://schemas.openxmlformats.org/officeDocument/2006/customXml" ds:itemID="{273526BB-2CEA-4D71-A0BF-E2497E1C9504}"/>
+<ds:datastoreItem xmlns:ds="http://schemas.openxmlformats.org/officeDocument/2006/customXml" ds:itemID="{00786E4B-BFFD-4B08-B780-89CB76FA4D3B}">
+  <ds:schemaRefs>
+    <ds:schemaRef ds:uri="http://schemas.microsoft.com/office/2006/metadata/contentType"/>
+    <ds:schemaRef ds:uri="http://schemas.microsoft.com/office/2006/metadata/properties/metaAttributes"/>
+    <ds:schemaRef ds:uri="http://www.w3.org/2001/XMLSchema"/>
+    <ds:schemaRef ds:uri="http://schemas.microsoft.com/office/2006/metadata/properties"/>
+    <ds:schemaRef ds:uri="77f260a0-af2b-4b91-8663-c68d0ed8541b"/>
+    <ds:schemaRef ds:uri="http://schemas.microsoft.com/office/2006/documentManagement/types"/>
+    <ds:schemaRef ds:uri="http://schemas.microsoft.com/office/infopath/2007/PartnerControls"/>
+    <ds:schemaRef ds:uri="http://schemas.openxmlformats.org/package/2006/metadata/core-properties"/>
+    <ds:schemaRef ds:uri="http://purl.org/dc/elements/1.1/"/>
+    <ds:schemaRef ds:uri="http://purl.org/dc/terms/"/>
+    <ds:schemaRef ds:uri="http://schemas.microsoft.com/internal/obd"/>
+  </ds:schemaRefs>
+</ds:datastoreItem>
 </file>
</xml_diff>